<commit_message>
se realizo un proyecto en el que se hace uso de entradas y salidas analigicas y se consigno la informacino en el docu de word
</commit_message>
<xml_diff>
--- a/Bitacora.docx
+++ b/Bitacora.docx
@@ -110,6 +110,15 @@
           <w:lang w:val="es-ES"/>
         </w:rPr>
       </w:pPr>
+      <w:r>
+        <w:rPr>
+          <w:rFonts w:ascii="Arial" w:hAnsi="Arial" w:cs="Arial"/>
+          <w:sz w:val="28"/>
+          <w:szCs w:val="28"/>
+          <w:lang w:val="es-ES"/>
+        </w:rPr>
+        <w:t>30 de enero</w:t>
+      </w:r>
     </w:p>
     <w:p>
       <w:pPr>
@@ -401,18 +410,7 @@
           <w:szCs w:val="28"/>
           <w:lang w:val="es-ES"/>
         </w:rPr>
-        <w:t>ladde</w:t>
-      </w:r>
-      <w:bookmarkStart w:id="0" w:name="_GoBack"/>
-      <w:bookmarkEnd w:id="0"/>
-      <w:r>
-        <w:rPr>
-          <w:rFonts w:ascii="Arial" w:hAnsi="Arial" w:cs="Arial"/>
-          <w:sz w:val="28"/>
-          <w:szCs w:val="28"/>
-          <w:lang w:val="es-ES"/>
-        </w:rPr>
-        <w:t>r</w:t>
+        <w:t>ladder</w:t>
       </w:r>
       <w:proofErr w:type="spellEnd"/>
       <w:r>
@@ -503,6 +501,709 @@
           </wp:inline>
         </w:drawing>
       </w:r>
+    </w:p>
+    <w:p>
+      <w:pPr>
+        <w:jc w:val="both"/>
+        <w:rPr>
+          <w:rFonts w:ascii="Arial" w:hAnsi="Arial" w:cs="Arial"/>
+          <w:sz w:val="28"/>
+          <w:szCs w:val="28"/>
+          <w:lang w:val="es-ES"/>
+        </w:rPr>
+      </w:pPr>
+    </w:p>
+    <w:p>
+      <w:pPr>
+        <w:jc w:val="both"/>
+        <w:rPr>
+          <w:rFonts w:ascii="Arial" w:hAnsi="Arial" w:cs="Arial"/>
+          <w:sz w:val="28"/>
+          <w:szCs w:val="28"/>
+          <w:lang w:val="es-ES"/>
+        </w:rPr>
+      </w:pPr>
+      <w:r>
+        <w:rPr>
+          <w:rFonts w:ascii="Arial" w:hAnsi="Arial" w:cs="Arial"/>
+          <w:sz w:val="28"/>
+          <w:szCs w:val="28"/>
+          <w:lang w:val="es-ES"/>
+        </w:rPr>
+        <w:t>31 de enero</w:t>
+      </w:r>
+    </w:p>
+    <w:p>
+      <w:pPr>
+        <w:jc w:val="both"/>
+        <w:rPr>
+          <w:rFonts w:ascii="Arial" w:hAnsi="Arial" w:cs="Arial"/>
+          <w:sz w:val="28"/>
+          <w:szCs w:val="28"/>
+          <w:lang w:val="es-ES"/>
+        </w:rPr>
+      </w:pPr>
+    </w:p>
+    <w:p>
+      <w:pPr>
+        <w:jc w:val="both"/>
+        <w:rPr>
+          <w:rFonts w:ascii="Arial" w:hAnsi="Arial" w:cs="Arial"/>
+          <w:sz w:val="28"/>
+          <w:szCs w:val="28"/>
+          <w:lang w:val="es-ES"/>
+        </w:rPr>
+      </w:pPr>
+      <w:r>
+        <w:rPr>
+          <w:rFonts w:ascii="Arial" w:hAnsi="Arial" w:cs="Arial"/>
+          <w:sz w:val="28"/>
+          <w:szCs w:val="28"/>
+          <w:lang w:val="es-ES"/>
+        </w:rPr>
+        <w:t>Aprendizaje de entradas analógicas:</w:t>
+      </w:r>
+    </w:p>
+    <w:p>
+      <w:pPr>
+        <w:jc w:val="both"/>
+        <w:rPr>
+          <w:rFonts w:ascii="Arial" w:hAnsi="Arial" w:cs="Arial"/>
+          <w:sz w:val="28"/>
+          <w:szCs w:val="28"/>
+          <w:lang w:val="es-ES"/>
+        </w:rPr>
+      </w:pPr>
+      <w:r>
+        <w:rPr>
+          <w:rFonts w:ascii="Arial" w:hAnsi="Arial" w:cs="Arial"/>
+          <w:sz w:val="28"/>
+          <w:szCs w:val="28"/>
+          <w:lang w:val="es-ES"/>
+        </w:rPr>
+        <w:t>2M corresponde a la referencia de las 2 entradas analógicas. Las entradas van de 0 a 10V y tienen una impedancia de entrada de más de 100k ohm. Para acceder a la lectura en el caso de la entrada analógica 0 se hace por medio de IW64.</w:t>
+      </w:r>
+    </w:p>
+    <w:p>
+      <w:pPr>
+        <w:jc w:val="both"/>
+        <w:rPr>
+          <w:rFonts w:ascii="Arial" w:hAnsi="Arial" w:cs="Arial"/>
+          <w:sz w:val="28"/>
+          <w:szCs w:val="28"/>
+          <w:lang w:val="es-ES"/>
+        </w:rPr>
+      </w:pPr>
+      <w:r>
+        <w:rPr>
+          <w:rFonts w:ascii="Arial" w:hAnsi="Arial" w:cs="Arial"/>
+          <w:sz w:val="28"/>
+          <w:szCs w:val="28"/>
+          <w:lang w:val="es-ES"/>
+        </w:rPr>
+        <w:t xml:space="preserve">Esta dirección en memoria se puede visualizar directamente en una tabla de observación y usar normalmente en un programa </w:t>
+      </w:r>
+      <w:proofErr w:type="spellStart"/>
+      <w:r>
+        <w:rPr>
+          <w:rFonts w:ascii="Arial" w:hAnsi="Arial" w:cs="Arial"/>
+          <w:sz w:val="28"/>
+          <w:szCs w:val="28"/>
+          <w:lang w:val="es-ES"/>
+        </w:rPr>
+        <w:t>ladder</w:t>
+      </w:r>
+      <w:proofErr w:type="spellEnd"/>
+      <w:r>
+        <w:rPr>
+          <w:rFonts w:ascii="Arial" w:hAnsi="Arial" w:cs="Arial"/>
+          <w:sz w:val="28"/>
+          <w:szCs w:val="28"/>
+          <w:lang w:val="es-ES"/>
+        </w:rPr>
+        <w:t xml:space="preserve"> como se muestra a continuación:</w:t>
+      </w:r>
+    </w:p>
+    <w:p>
+      <w:pPr>
+        <w:jc w:val="both"/>
+        <w:rPr>
+          <w:rFonts w:ascii="Arial" w:hAnsi="Arial" w:cs="Arial"/>
+          <w:sz w:val="28"/>
+          <w:szCs w:val="28"/>
+          <w:lang w:val="es-ES"/>
+        </w:rPr>
+      </w:pPr>
+      <w:r>
+        <w:rPr>
+          <w:noProof/>
+          <w:lang w:eastAsia="es-CO"/>
+        </w:rPr>
+        <w:lastRenderedPageBreak/>
+        <w:drawing>
+          <wp:inline distT="0" distB="0" distL="0" distR="0" wp14:anchorId="1349B74D" wp14:editId="74D59A74">
+            <wp:extent cx="5612130" cy="3156585"/>
+            <wp:effectExtent l="0" t="0" r="7620" b="5715"/>
+            <wp:docPr id="2" name="Imagen 2"/>
+            <wp:cNvGraphicFramePr>
+              <a:graphicFrameLocks xmlns:a="http://schemas.openxmlformats.org/drawingml/2006/main" noChangeAspect="1"/>
+            </wp:cNvGraphicFramePr>
+            <a:graphic xmlns:a="http://schemas.openxmlformats.org/drawingml/2006/main">
+              <a:graphicData uri="http://schemas.openxmlformats.org/drawingml/2006/picture">
+                <pic:pic xmlns:pic="http://schemas.openxmlformats.org/drawingml/2006/picture">
+                  <pic:nvPicPr>
+                    <pic:cNvPr id="1" name=""/>
+                    <pic:cNvPicPr/>
+                  </pic:nvPicPr>
+                  <pic:blipFill>
+                    <a:blip r:embed="rId5"/>
+                    <a:stretch>
+                      <a:fillRect/>
+                    </a:stretch>
+                  </pic:blipFill>
+                  <pic:spPr>
+                    <a:xfrm>
+                      <a:off x="0" y="0"/>
+                      <a:ext cx="5612130" cy="3156585"/>
+                    </a:xfrm>
+                    <a:prstGeom prst="rect">
+                      <a:avLst/>
+                    </a:prstGeom>
+                  </pic:spPr>
+                </pic:pic>
+              </a:graphicData>
+            </a:graphic>
+          </wp:inline>
+        </w:drawing>
+      </w:r>
+    </w:p>
+    <w:p>
+      <w:pPr>
+        <w:jc w:val="both"/>
+        <w:rPr>
+          <w:rFonts w:ascii="Arial" w:hAnsi="Arial" w:cs="Arial"/>
+          <w:sz w:val="28"/>
+          <w:szCs w:val="28"/>
+          <w:lang w:val="es-ES"/>
+        </w:rPr>
+      </w:pPr>
+    </w:p>
+    <w:p>
+      <w:pPr>
+        <w:jc w:val="both"/>
+        <w:rPr>
+          <w:rFonts w:ascii="Arial" w:hAnsi="Arial" w:cs="Arial"/>
+          <w:sz w:val="28"/>
+          <w:szCs w:val="28"/>
+          <w:lang w:val="es-ES"/>
+        </w:rPr>
+      </w:pPr>
+      <w:r>
+        <w:rPr>
+          <w:rFonts w:ascii="Arial" w:hAnsi="Arial" w:cs="Arial"/>
+          <w:sz w:val="28"/>
+          <w:szCs w:val="28"/>
+          <w:lang w:val="es-ES"/>
+        </w:rPr>
+        <w:t xml:space="preserve">En el programa que se muestra a continuación se lee la entrada analógica, la cual va de 0 a 27648 y se normaliza de 0 1 y también se escala de 0 a 100. Además se pone una comparación y si la entrada escalada supera 85 se activa la salida relé q0.0 </w:t>
+      </w:r>
+    </w:p>
+    <w:p>
+      <w:pPr>
+        <w:jc w:val="both"/>
+        <w:rPr>
+          <w:rFonts w:ascii="Arial" w:hAnsi="Arial" w:cs="Arial"/>
+          <w:sz w:val="28"/>
+          <w:szCs w:val="28"/>
+          <w:lang w:val="es-ES"/>
+        </w:rPr>
+      </w:pPr>
+    </w:p>
+    <w:p>
+      <w:pPr>
+        <w:jc w:val="both"/>
+        <w:rPr>
+          <w:rFonts w:ascii="Arial" w:hAnsi="Arial" w:cs="Arial"/>
+          <w:sz w:val="28"/>
+          <w:szCs w:val="28"/>
+          <w:lang w:val="es-ES"/>
+        </w:rPr>
+      </w:pPr>
+      <w:r>
+        <w:rPr>
+          <w:noProof/>
+          <w:lang w:eastAsia="es-CO"/>
+        </w:rPr>
+        <w:drawing>
+          <wp:inline distT="0" distB="0" distL="0" distR="0" wp14:anchorId="14E6D0D1" wp14:editId="7F8256CB">
+            <wp:extent cx="5612130" cy="3156585"/>
+            <wp:effectExtent l="0" t="0" r="7620" b="5715"/>
+            <wp:docPr id="3" name="Imagen 3"/>
+            <wp:cNvGraphicFramePr>
+              <a:graphicFrameLocks xmlns:a="http://schemas.openxmlformats.org/drawingml/2006/main" noChangeAspect="1"/>
+            </wp:cNvGraphicFramePr>
+            <a:graphic xmlns:a="http://schemas.openxmlformats.org/drawingml/2006/main">
+              <a:graphicData uri="http://schemas.openxmlformats.org/drawingml/2006/picture">
+                <pic:pic xmlns:pic="http://schemas.openxmlformats.org/drawingml/2006/picture">
+                  <pic:nvPicPr>
+                    <pic:cNvPr id="1" name=""/>
+                    <pic:cNvPicPr/>
+                  </pic:nvPicPr>
+                  <pic:blipFill>
+                    <a:blip r:embed="rId6"/>
+                    <a:stretch>
+                      <a:fillRect/>
+                    </a:stretch>
+                  </pic:blipFill>
+                  <pic:spPr>
+                    <a:xfrm>
+                      <a:off x="0" y="0"/>
+                      <a:ext cx="5612130" cy="3156585"/>
+                    </a:xfrm>
+                    <a:prstGeom prst="rect">
+                      <a:avLst/>
+                    </a:prstGeom>
+                  </pic:spPr>
+                </pic:pic>
+              </a:graphicData>
+            </a:graphic>
+          </wp:inline>
+        </w:drawing>
+      </w:r>
+    </w:p>
+    <w:p>
+      <w:pPr>
+        <w:jc w:val="both"/>
+        <w:rPr>
+          <w:rFonts w:ascii="Arial" w:hAnsi="Arial" w:cs="Arial"/>
+          <w:sz w:val="28"/>
+          <w:szCs w:val="28"/>
+          <w:lang w:val="es-ES"/>
+        </w:rPr>
+      </w:pPr>
+    </w:p>
+    <w:p>
+      <w:pPr>
+        <w:jc w:val="both"/>
+        <w:rPr>
+          <w:rFonts w:ascii="Arial" w:hAnsi="Arial" w:cs="Arial"/>
+          <w:sz w:val="28"/>
+          <w:szCs w:val="28"/>
+          <w:lang w:val="es-ES"/>
+        </w:rPr>
+      </w:pPr>
+      <w:r>
+        <w:rPr>
+          <w:rFonts w:ascii="Arial" w:hAnsi="Arial" w:cs="Arial"/>
+          <w:sz w:val="28"/>
+          <w:szCs w:val="28"/>
+          <w:lang w:val="es-ES"/>
+        </w:rPr>
+        <w:t>Este proyecto quedo quedo guardado en el repo como TB_demo2.</w:t>
+      </w:r>
+    </w:p>
+    <w:p>
+      <w:pPr>
+        <w:jc w:val="both"/>
+        <w:rPr>
+          <w:rFonts w:ascii="Arial" w:hAnsi="Arial" w:cs="Arial"/>
+          <w:sz w:val="28"/>
+          <w:szCs w:val="28"/>
+          <w:lang w:val="es-ES"/>
+        </w:rPr>
+      </w:pPr>
+    </w:p>
+    <w:p>
+      <w:pPr>
+        <w:jc w:val="both"/>
+        <w:rPr>
+          <w:rFonts w:ascii="Arial" w:hAnsi="Arial" w:cs="Arial"/>
+          <w:sz w:val="28"/>
+          <w:szCs w:val="28"/>
+          <w:lang w:val="es-ES"/>
+        </w:rPr>
+      </w:pPr>
+      <w:r>
+        <w:rPr>
+          <w:rFonts w:ascii="Arial" w:hAnsi="Arial" w:cs="Arial"/>
+          <w:sz w:val="28"/>
+          <w:szCs w:val="28"/>
+          <w:lang w:val="es-ES"/>
+        </w:rPr>
+        <w:t xml:space="preserve">También se ensayó la salida analógica, que corresponde a una </w:t>
+      </w:r>
+      <w:proofErr w:type="spellStart"/>
+      <w:r>
+        <w:rPr>
+          <w:rFonts w:ascii="Arial" w:hAnsi="Arial" w:cs="Arial"/>
+          <w:sz w:val="28"/>
+          <w:szCs w:val="28"/>
+          <w:lang w:val="es-ES"/>
+        </w:rPr>
+        <w:t>signal</w:t>
+      </w:r>
+      <w:proofErr w:type="spellEnd"/>
+      <w:r>
+        <w:rPr>
+          <w:rFonts w:ascii="Arial" w:hAnsi="Arial" w:cs="Arial"/>
+          <w:sz w:val="28"/>
+          <w:szCs w:val="28"/>
+          <w:lang w:val="es-ES"/>
+        </w:rPr>
+        <w:t xml:space="preserve"> </w:t>
+      </w:r>
+      <w:proofErr w:type="spellStart"/>
+      <w:r>
+        <w:rPr>
+          <w:rFonts w:ascii="Arial" w:hAnsi="Arial" w:cs="Arial"/>
+          <w:sz w:val="28"/>
+          <w:szCs w:val="28"/>
+          <w:lang w:val="es-ES"/>
+        </w:rPr>
+        <w:t>board</w:t>
+      </w:r>
+      <w:proofErr w:type="spellEnd"/>
+      <w:r>
+        <w:rPr>
+          <w:rFonts w:ascii="Arial" w:hAnsi="Arial" w:cs="Arial"/>
+          <w:sz w:val="28"/>
+          <w:szCs w:val="28"/>
+          <w:lang w:val="es-ES"/>
+        </w:rPr>
+        <w:t xml:space="preserve"> que se puede adicionar en el centro de la </w:t>
+      </w:r>
+      <w:proofErr w:type="spellStart"/>
+      <w:r>
+        <w:rPr>
+          <w:rFonts w:ascii="Arial" w:hAnsi="Arial" w:cs="Arial"/>
+          <w:sz w:val="28"/>
+          <w:szCs w:val="28"/>
+          <w:lang w:val="es-ES"/>
+        </w:rPr>
+        <w:t>cpu</w:t>
+      </w:r>
+      <w:proofErr w:type="spellEnd"/>
+      <w:r>
+        <w:rPr>
+          <w:rFonts w:ascii="Arial" w:hAnsi="Arial" w:cs="Arial"/>
+          <w:sz w:val="28"/>
+          <w:szCs w:val="28"/>
+          <w:lang w:val="es-ES"/>
+        </w:rPr>
+        <w:t>.</w:t>
+      </w:r>
+    </w:p>
+    <w:p>
+      <w:pPr>
+        <w:jc w:val="both"/>
+        <w:rPr>
+          <w:rFonts w:ascii="Arial" w:hAnsi="Arial" w:cs="Arial"/>
+          <w:sz w:val="28"/>
+          <w:szCs w:val="28"/>
+          <w:lang w:val="es-ES"/>
+        </w:rPr>
+      </w:pPr>
+      <w:r>
+        <w:rPr>
+          <w:rFonts w:ascii="Arial" w:hAnsi="Arial" w:cs="Arial"/>
+          <w:sz w:val="28"/>
+          <w:szCs w:val="28"/>
+          <w:lang w:val="es-ES"/>
+        </w:rPr>
+        <w:t>Basta con arrastrar en la vista de configuración el elemento: 6ES72324HA300XB0 que adiciona una salida analógica de 12 bits. Luego se puede verificar en las propiedades del objeto que la dirección para la salida es qw80 basta con usar esa dirección en el bloque de programa y eso es todo.</w:t>
+      </w:r>
+    </w:p>
+    <w:p>
+      <w:pPr>
+        <w:jc w:val="both"/>
+        <w:rPr>
+          <w:rFonts w:ascii="Arial" w:hAnsi="Arial" w:cs="Arial"/>
+          <w:sz w:val="28"/>
+          <w:szCs w:val="28"/>
+          <w:lang w:val="es-ES"/>
+        </w:rPr>
+      </w:pPr>
+      <w:r>
+        <w:rPr>
+          <w:rFonts w:ascii="Arial" w:hAnsi="Arial" w:cs="Arial"/>
+          <w:sz w:val="28"/>
+          <w:szCs w:val="28"/>
+          <w:lang w:val="es-ES"/>
+        </w:rPr>
+        <w:t xml:space="preserve">Es muy importante observar que los pilotos de la </w:t>
+      </w:r>
+      <w:proofErr w:type="spellStart"/>
+      <w:r>
+        <w:rPr>
+          <w:rFonts w:ascii="Arial" w:hAnsi="Arial" w:cs="Arial"/>
+          <w:sz w:val="28"/>
+          <w:szCs w:val="28"/>
+          <w:lang w:val="es-ES"/>
+        </w:rPr>
+        <w:t>board</w:t>
+      </w:r>
+      <w:proofErr w:type="spellEnd"/>
+      <w:r>
+        <w:rPr>
+          <w:rFonts w:ascii="Arial" w:hAnsi="Arial" w:cs="Arial"/>
+          <w:sz w:val="28"/>
+          <w:szCs w:val="28"/>
+          <w:lang w:val="es-ES"/>
+        </w:rPr>
+        <w:t xml:space="preserve"> estén encendidos</w:t>
+      </w:r>
+    </w:p>
+    <w:p>
+      <w:pPr>
+        <w:jc w:val="both"/>
+        <w:rPr>
+          <w:rFonts w:ascii="Arial" w:hAnsi="Arial" w:cs="Arial"/>
+          <w:sz w:val="28"/>
+          <w:szCs w:val="28"/>
+          <w:lang w:val="es-ES"/>
+        </w:rPr>
+      </w:pPr>
+    </w:p>
+    <w:p>
+      <w:pPr>
+        <w:jc w:val="both"/>
+        <w:rPr>
+          <w:rFonts w:ascii="Arial" w:hAnsi="Arial" w:cs="Arial"/>
+          <w:sz w:val="28"/>
+          <w:szCs w:val="28"/>
+          <w:lang w:val="es-ES"/>
+        </w:rPr>
+      </w:pPr>
+      <w:r>
+        <w:rPr>
+          <w:noProof/>
+          <w:lang w:eastAsia="es-CO"/>
+        </w:rPr>
+        <w:drawing>
+          <wp:inline distT="0" distB="0" distL="0" distR="0">
+            <wp:extent cx="2857500" cy="2857500"/>
+            <wp:effectExtent l="0" t="0" r="0" b="0"/>
+            <wp:docPr id="4" name="Imagen 4" descr="Resultado de imagen para 6ES72324HA300XB0"/>
+            <wp:cNvGraphicFramePr>
+              <a:graphicFrameLocks xmlns:a="http://schemas.openxmlformats.org/drawingml/2006/main" noChangeAspect="1"/>
+            </wp:cNvGraphicFramePr>
+            <a:graphic xmlns:a="http://schemas.openxmlformats.org/drawingml/2006/main">
+              <a:graphicData uri="http://schemas.openxmlformats.org/drawingml/2006/picture">
+                <pic:pic xmlns:pic="http://schemas.openxmlformats.org/drawingml/2006/picture">
+                  <pic:nvPicPr>
+                    <pic:cNvPr id="0" name="Picture 1" descr="Resultado de imagen para 6ES72324HA300XB0"/>
+                    <pic:cNvPicPr>
+                      <a:picLocks noChangeAspect="1" noChangeArrowheads="1"/>
+                    </pic:cNvPicPr>
+                  </pic:nvPicPr>
+                  <pic:blipFill>
+                    <a:blip r:embed="rId7">
+                      <a:extLst>
+                        <a:ext uri="{28A0092B-C50C-407E-A947-70E740481C1C}">
+                          <a14:useLocalDpi xmlns:a14="http://schemas.microsoft.com/office/drawing/2010/main" val="0"/>
+                        </a:ext>
+                      </a:extLst>
+                    </a:blip>
+                    <a:srcRect/>
+                    <a:stretch>
+                      <a:fillRect/>
+                    </a:stretch>
+                  </pic:blipFill>
+                  <pic:spPr bwMode="auto">
+                    <a:xfrm>
+                      <a:off x="0" y="0"/>
+                      <a:ext cx="2857500" cy="2857500"/>
+                    </a:xfrm>
+                    <a:prstGeom prst="rect">
+                      <a:avLst/>
+                    </a:prstGeom>
+                    <a:noFill/>
+                    <a:ln>
+                      <a:noFill/>
+                    </a:ln>
+                  </pic:spPr>
+                </pic:pic>
+              </a:graphicData>
+            </a:graphic>
+          </wp:inline>
+        </w:drawing>
+      </w:r>
+      <w:r>
+        <w:rPr>
+          <w:rFonts w:ascii="Arial" w:hAnsi="Arial" w:cs="Arial"/>
+          <w:sz w:val="28"/>
+          <w:szCs w:val="28"/>
+          <w:lang w:val="es-ES"/>
+        </w:rPr>
+        <w:t xml:space="preserve"> </w:t>
+      </w:r>
+      <w:r>
+        <w:rPr>
+          <w:noProof/>
+          <w:lang w:eastAsia="es-CO"/>
+        </w:rPr>
+        <w:drawing>
+          <wp:inline distT="0" distB="0" distL="0" distR="0">
+            <wp:extent cx="2076450" cy="2200275"/>
+            <wp:effectExtent l="0" t="0" r="0" b="9525"/>
+            <wp:docPr id="5" name="Imagen 5" descr="Resultado de imagen para 6ES72324HA300XB0"/>
+            <wp:cNvGraphicFramePr>
+              <a:graphicFrameLocks xmlns:a="http://schemas.openxmlformats.org/drawingml/2006/main" noChangeAspect="1"/>
+            </wp:cNvGraphicFramePr>
+            <a:graphic xmlns:a="http://schemas.openxmlformats.org/drawingml/2006/main">
+              <a:graphicData uri="http://schemas.openxmlformats.org/drawingml/2006/picture">
+                <pic:pic xmlns:pic="http://schemas.openxmlformats.org/drawingml/2006/picture">
+                  <pic:nvPicPr>
+                    <pic:cNvPr id="0" name="Picture 3" descr="Resultado de imagen para 6ES72324HA300XB0"/>
+                    <pic:cNvPicPr>
+                      <a:picLocks noChangeAspect="1" noChangeArrowheads="1"/>
+                    </pic:cNvPicPr>
+                  </pic:nvPicPr>
+                  <pic:blipFill>
+                    <a:blip r:embed="rId8">
+                      <a:extLst>
+                        <a:ext uri="{28A0092B-C50C-407E-A947-70E740481C1C}">
+                          <a14:useLocalDpi xmlns:a14="http://schemas.microsoft.com/office/drawing/2010/main" val="0"/>
+                        </a:ext>
+                      </a:extLst>
+                    </a:blip>
+                    <a:srcRect/>
+                    <a:stretch>
+                      <a:fillRect/>
+                    </a:stretch>
+                  </pic:blipFill>
+                  <pic:spPr bwMode="auto">
+                    <a:xfrm>
+                      <a:off x="0" y="0"/>
+                      <a:ext cx="2076450" cy="2200275"/>
+                    </a:xfrm>
+                    <a:prstGeom prst="rect">
+                      <a:avLst/>
+                    </a:prstGeom>
+                    <a:noFill/>
+                    <a:ln>
+                      <a:noFill/>
+                    </a:ln>
+                  </pic:spPr>
+                </pic:pic>
+              </a:graphicData>
+            </a:graphic>
+          </wp:inline>
+        </w:drawing>
+      </w:r>
+    </w:p>
+    <w:p>
+      <w:pPr>
+        <w:jc w:val="both"/>
+        <w:rPr>
+          <w:rFonts w:ascii="Arial" w:hAnsi="Arial" w:cs="Arial"/>
+          <w:sz w:val="28"/>
+          <w:szCs w:val="28"/>
+          <w:lang w:val="es-ES"/>
+        </w:rPr>
+      </w:pPr>
+    </w:p>
+    <w:p>
+      <w:pPr>
+        <w:jc w:val="both"/>
+        <w:rPr>
+          <w:rFonts w:ascii="Arial" w:hAnsi="Arial" w:cs="Arial"/>
+          <w:sz w:val="28"/>
+          <w:szCs w:val="28"/>
+          <w:lang w:val="es-ES"/>
+        </w:rPr>
+      </w:pPr>
+      <w:r>
+        <w:rPr>
+          <w:rFonts w:ascii="Arial" w:hAnsi="Arial" w:cs="Arial"/>
+          <w:sz w:val="28"/>
+          <w:szCs w:val="28"/>
+          <w:lang w:val="es-ES"/>
+        </w:rPr>
+        <w:t>Las salidas son 0m y 0, los demás pines aún no he podido determinar si tienen alguna función. El modulo puede operar como fuente de tensión -10 a 10 o como fuente de corriente de 4mA a 20mA.</w:t>
+      </w:r>
+    </w:p>
+    <w:p>
+      <w:pPr>
+        <w:jc w:val="both"/>
+        <w:rPr>
+          <w:rFonts w:ascii="Arial" w:hAnsi="Arial" w:cs="Arial"/>
+          <w:sz w:val="28"/>
+          <w:szCs w:val="28"/>
+          <w:lang w:val="es-ES"/>
+        </w:rPr>
+      </w:pPr>
+    </w:p>
+    <w:p>
+      <w:pPr>
+        <w:jc w:val="both"/>
+        <w:rPr>
+          <w:rFonts w:ascii="Arial" w:hAnsi="Arial" w:cs="Arial"/>
+          <w:sz w:val="28"/>
+          <w:szCs w:val="28"/>
+          <w:lang w:val="es-ES"/>
+        </w:rPr>
+      </w:pPr>
+      <w:r>
+        <w:rPr>
+          <w:rFonts w:ascii="Arial" w:hAnsi="Arial" w:cs="Arial"/>
+          <w:sz w:val="28"/>
+          <w:szCs w:val="28"/>
+          <w:lang w:val="es-ES"/>
+        </w:rPr>
+        <w:t xml:space="preserve">La prueba realizada en el proyecto </w:t>
+      </w:r>
+      <w:r>
+        <w:rPr>
+          <w:rFonts w:ascii="Arial" w:hAnsi="Arial" w:cs="Arial"/>
+          <w:sz w:val="28"/>
+          <w:szCs w:val="28"/>
+          <w:lang w:val="es-ES"/>
+        </w:rPr>
+        <w:t>TB_demo2</w:t>
+      </w:r>
+      <w:r>
+        <w:rPr>
+          <w:rFonts w:ascii="Arial" w:hAnsi="Arial" w:cs="Arial"/>
+          <w:sz w:val="28"/>
+          <w:szCs w:val="28"/>
+          <w:lang w:val="es-ES"/>
+        </w:rPr>
+        <w:t xml:space="preserve"> </w:t>
+      </w:r>
+      <w:bookmarkStart w:id="0" w:name="_GoBack"/>
+      <w:bookmarkEnd w:id="0"/>
+      <w:r>
+        <w:rPr>
+          <w:rFonts w:ascii="Arial" w:hAnsi="Arial" w:cs="Arial"/>
+          <w:sz w:val="28"/>
+          <w:szCs w:val="28"/>
+          <w:lang w:val="es-ES"/>
+        </w:rPr>
+        <w:t>fue exitosa</w:t>
+      </w:r>
+    </w:p>
+    <w:p>
+      <w:pPr>
+        <w:jc w:val="both"/>
+        <w:rPr>
+          <w:rFonts w:ascii="Arial" w:hAnsi="Arial" w:cs="Arial"/>
+          <w:sz w:val="28"/>
+          <w:szCs w:val="28"/>
+          <w:lang w:val="es-ES"/>
+        </w:rPr>
+      </w:pPr>
+    </w:p>
+    <w:p>
+      <w:pPr>
+        <w:jc w:val="both"/>
+        <w:rPr>
+          <w:rFonts w:ascii="Arial" w:hAnsi="Arial" w:cs="Arial"/>
+          <w:sz w:val="28"/>
+          <w:szCs w:val="28"/>
+          <w:lang w:val="es-ES"/>
+        </w:rPr>
+      </w:pPr>
     </w:p>
     <w:sectPr>
       <w:pgSz w:w="12240" w:h="15840"/>

</xml_diff>

<commit_message>
se hizo la practica de controlar el quanzer con el plc
</commit_message>
<xml_diff>
--- a/Bitacora.docx
+++ b/Bitacora.docx
@@ -1151,59 +1151,591 @@
           <w:szCs w:val="28"/>
           <w:lang w:val="es-ES"/>
         </w:rPr>
-        <w:t xml:space="preserve">La prueba realizada en el proyecto </w:t>
-      </w:r>
-      <w:r>
-        <w:rPr>
-          <w:rFonts w:ascii="Arial" w:hAnsi="Arial" w:cs="Arial"/>
-          <w:sz w:val="28"/>
-          <w:szCs w:val="28"/>
-          <w:lang w:val="es-ES"/>
-        </w:rPr>
-        <w:t>TB_demo2</w:t>
-      </w:r>
-      <w:r>
-        <w:rPr>
-          <w:rFonts w:ascii="Arial" w:hAnsi="Arial" w:cs="Arial"/>
-          <w:sz w:val="28"/>
-          <w:szCs w:val="28"/>
-          <w:lang w:val="es-ES"/>
-        </w:rPr>
-        <w:t xml:space="preserve"> </w:t>
+        <w:t>La prueba realizada en el proyecto TB_demo2 fue exitosa</w:t>
+      </w:r>
+    </w:p>
+    <w:p>
+      <w:pPr>
+        <w:jc w:val="both"/>
+        <w:rPr>
+          <w:rFonts w:ascii="Arial" w:hAnsi="Arial" w:cs="Arial"/>
+          <w:sz w:val="28"/>
+          <w:szCs w:val="28"/>
+          <w:lang w:val="es-ES"/>
+        </w:rPr>
+      </w:pPr>
+    </w:p>
+    <w:p>
+      <w:pPr>
+        <w:jc w:val="both"/>
+        <w:rPr>
+          <w:rFonts w:ascii="Arial" w:hAnsi="Arial" w:cs="Arial"/>
+          <w:sz w:val="28"/>
+          <w:szCs w:val="28"/>
+          <w:lang w:val="es-ES"/>
+        </w:rPr>
+      </w:pPr>
+    </w:p>
+    <w:p>
+      <w:pPr>
+        <w:jc w:val="both"/>
+        <w:rPr>
+          <w:rFonts w:ascii="Arial" w:hAnsi="Arial" w:cs="Arial"/>
+          <w:sz w:val="28"/>
+          <w:szCs w:val="28"/>
+          <w:lang w:val="es-ES"/>
+        </w:rPr>
+      </w:pPr>
+      <w:r>
+        <w:rPr>
+          <w:rFonts w:ascii="Arial" w:hAnsi="Arial" w:cs="Arial"/>
+          <w:sz w:val="28"/>
+          <w:szCs w:val="28"/>
+          <w:lang w:val="es-ES"/>
+        </w:rPr>
+        <w:t>1 de febrero 2019</w:t>
+      </w:r>
+    </w:p>
+    <w:p>
+      <w:pPr>
+        <w:jc w:val="both"/>
+        <w:rPr>
+          <w:rFonts w:ascii="Arial" w:hAnsi="Arial" w:cs="Arial"/>
+          <w:sz w:val="28"/>
+          <w:szCs w:val="28"/>
+          <w:lang w:val="es-ES"/>
+        </w:rPr>
+      </w:pPr>
+    </w:p>
+    <w:p>
+      <w:pPr>
+        <w:jc w:val="both"/>
+        <w:rPr>
+          <w:rFonts w:ascii="Arial" w:hAnsi="Arial" w:cs="Arial"/>
+          <w:sz w:val="28"/>
+          <w:szCs w:val="28"/>
+          <w:lang w:val="es-ES"/>
+        </w:rPr>
+      </w:pPr>
+      <w:r>
+        <w:rPr>
+          <w:rFonts w:ascii="Arial" w:hAnsi="Arial" w:cs="Arial"/>
+          <w:sz w:val="28"/>
+          <w:szCs w:val="28"/>
+          <w:lang w:val="es-ES"/>
+        </w:rPr>
+        <w:t xml:space="preserve">Hoy se hizo un montaje de arranque parada y control de la velocidad del </w:t>
+      </w:r>
+      <w:proofErr w:type="spellStart"/>
+      <w:r>
+        <w:rPr>
+          <w:rFonts w:ascii="Arial" w:hAnsi="Arial" w:cs="Arial"/>
+          <w:sz w:val="28"/>
+          <w:szCs w:val="28"/>
+          <w:lang w:val="es-ES"/>
+        </w:rPr>
+        <w:t>quanzer</w:t>
+      </w:r>
+      <w:proofErr w:type="spellEnd"/>
+      <w:r>
+        <w:rPr>
+          <w:rFonts w:ascii="Arial" w:hAnsi="Arial" w:cs="Arial"/>
+          <w:sz w:val="28"/>
+          <w:szCs w:val="28"/>
+          <w:lang w:val="es-ES"/>
+        </w:rPr>
+        <w:t xml:space="preserve"> con el s7-1200.</w:t>
+      </w:r>
+    </w:p>
+    <w:p>
+      <w:pPr>
+        <w:jc w:val="both"/>
+        <w:rPr>
+          <w:rFonts w:ascii="Arial" w:hAnsi="Arial" w:cs="Arial"/>
+          <w:sz w:val="28"/>
+          <w:szCs w:val="28"/>
+          <w:lang w:val="es-ES"/>
+        </w:rPr>
+      </w:pPr>
+      <w:r>
+        <w:rPr>
+          <w:rFonts w:ascii="Arial" w:hAnsi="Arial" w:cs="Arial"/>
+          <w:sz w:val="28"/>
+          <w:szCs w:val="28"/>
+          <w:lang w:val="es-ES"/>
+        </w:rPr>
+        <w:t>Se usaron todos los conocimientos adquiridos anteriormente, lectura y escritura a las salidas analógicas y digitales.</w:t>
+      </w:r>
+    </w:p>
+    <w:p>
+      <w:pPr>
+        <w:jc w:val="both"/>
+        <w:rPr>
+          <w:rFonts w:ascii="Arial" w:hAnsi="Arial" w:cs="Arial"/>
+          <w:sz w:val="28"/>
+          <w:szCs w:val="28"/>
+          <w:lang w:val="es-ES"/>
+        </w:rPr>
+      </w:pPr>
+      <w:r>
+        <w:rPr>
+          <w:rFonts w:ascii="Arial" w:hAnsi="Arial" w:cs="Arial"/>
+          <w:sz w:val="28"/>
+          <w:szCs w:val="28"/>
+          <w:lang w:val="es-ES"/>
+        </w:rPr>
+        <w:t xml:space="preserve">En la siguiente ilustración se puede ver el bloque empleado en </w:t>
+      </w:r>
+      <w:proofErr w:type="spellStart"/>
+      <w:r>
+        <w:rPr>
+          <w:rFonts w:ascii="Arial" w:hAnsi="Arial" w:cs="Arial"/>
+          <w:sz w:val="28"/>
+          <w:szCs w:val="28"/>
+          <w:lang w:val="es-ES"/>
+        </w:rPr>
+        <w:t>ladder</w:t>
+      </w:r>
+      <w:proofErr w:type="spellEnd"/>
+      <w:r>
+        <w:rPr>
+          <w:rFonts w:ascii="Arial" w:hAnsi="Arial" w:cs="Arial"/>
+          <w:sz w:val="28"/>
+          <w:szCs w:val="28"/>
+          <w:lang w:val="es-ES"/>
+        </w:rPr>
+        <w:t>:</w:t>
+      </w:r>
+    </w:p>
+    <w:p>
+      <w:pPr>
+        <w:jc w:val="both"/>
+        <w:rPr>
+          <w:rFonts w:ascii="Arial" w:hAnsi="Arial" w:cs="Arial"/>
+          <w:sz w:val="28"/>
+          <w:szCs w:val="28"/>
+          <w:lang w:val="es-ES"/>
+        </w:rPr>
+      </w:pPr>
+      <w:r>
+        <w:rPr>
+          <w:noProof/>
+          <w:lang w:eastAsia="es-CO"/>
+        </w:rPr>
+        <w:drawing>
+          <wp:inline distT="0" distB="0" distL="0" distR="0" wp14:anchorId="3DCD7877" wp14:editId="6E492C7F">
+            <wp:extent cx="5612130" cy="3156585"/>
+            <wp:effectExtent l="0" t="0" r="7620" b="5715"/>
+            <wp:docPr id="6" name="Imagen 6"/>
+            <wp:cNvGraphicFramePr>
+              <a:graphicFrameLocks xmlns:a="http://schemas.openxmlformats.org/drawingml/2006/main" noChangeAspect="1"/>
+            </wp:cNvGraphicFramePr>
+            <a:graphic xmlns:a="http://schemas.openxmlformats.org/drawingml/2006/main">
+              <a:graphicData uri="http://schemas.openxmlformats.org/drawingml/2006/picture">
+                <pic:pic xmlns:pic="http://schemas.openxmlformats.org/drawingml/2006/picture">
+                  <pic:nvPicPr>
+                    <pic:cNvPr id="1" name=""/>
+                    <pic:cNvPicPr/>
+                  </pic:nvPicPr>
+                  <pic:blipFill>
+                    <a:blip r:embed="rId9"/>
+                    <a:stretch>
+                      <a:fillRect/>
+                    </a:stretch>
+                  </pic:blipFill>
+                  <pic:spPr>
+                    <a:xfrm>
+                      <a:off x="0" y="0"/>
+                      <a:ext cx="5612130" cy="3156585"/>
+                    </a:xfrm>
+                    <a:prstGeom prst="rect">
+                      <a:avLst/>
+                    </a:prstGeom>
+                  </pic:spPr>
+                </pic:pic>
+              </a:graphicData>
+            </a:graphic>
+          </wp:inline>
+        </w:drawing>
+      </w:r>
+    </w:p>
+    <w:p>
+      <w:pPr>
+        <w:jc w:val="both"/>
+        <w:rPr>
+          <w:rFonts w:ascii="Arial" w:hAnsi="Arial" w:cs="Arial"/>
+          <w:sz w:val="28"/>
+          <w:szCs w:val="28"/>
+          <w:lang w:val="es-ES"/>
+        </w:rPr>
+      </w:pPr>
+    </w:p>
+    <w:p>
+      <w:pPr>
+        <w:jc w:val="both"/>
+        <w:rPr>
+          <w:rFonts w:ascii="Arial" w:hAnsi="Arial" w:cs="Arial"/>
+          <w:sz w:val="28"/>
+          <w:szCs w:val="28"/>
+          <w:lang w:val="es-ES"/>
+        </w:rPr>
+      </w:pPr>
+      <w:r>
+        <w:rPr>
+          <w:rFonts w:ascii="Arial" w:hAnsi="Arial" w:cs="Arial"/>
+          <w:sz w:val="28"/>
+          <w:szCs w:val="28"/>
+          <w:lang w:val="es-ES"/>
+        </w:rPr>
+        <w:t xml:space="preserve">Cuando se le quita el </w:t>
+      </w:r>
+      <w:proofErr w:type="spellStart"/>
+      <w:r>
+        <w:rPr>
+          <w:rFonts w:ascii="Arial" w:hAnsi="Arial" w:cs="Arial"/>
+          <w:sz w:val="28"/>
+          <w:szCs w:val="28"/>
+          <w:lang w:val="es-ES"/>
+        </w:rPr>
+        <w:t>enable</w:t>
+      </w:r>
+      <w:proofErr w:type="spellEnd"/>
+      <w:r>
+        <w:rPr>
+          <w:rFonts w:ascii="Arial" w:hAnsi="Arial" w:cs="Arial"/>
+          <w:sz w:val="28"/>
+          <w:szCs w:val="28"/>
+          <w:lang w:val="es-ES"/>
+        </w:rPr>
+        <w:t xml:space="preserve"> al </w:t>
+      </w:r>
+      <w:proofErr w:type="spellStart"/>
+      <w:r>
+        <w:rPr>
+          <w:rFonts w:ascii="Arial" w:hAnsi="Arial" w:cs="Arial"/>
+          <w:sz w:val="28"/>
+          <w:szCs w:val="28"/>
+          <w:lang w:val="es-ES"/>
+        </w:rPr>
+        <w:t>pid</w:t>
+      </w:r>
+      <w:proofErr w:type="spellEnd"/>
+      <w:r>
+        <w:rPr>
+          <w:rFonts w:ascii="Arial" w:hAnsi="Arial" w:cs="Arial"/>
+          <w:sz w:val="28"/>
+          <w:szCs w:val="28"/>
+          <w:lang w:val="es-ES"/>
+        </w:rPr>
+        <w:t xml:space="preserve"> el valor de salida no hace </w:t>
+      </w:r>
+      <w:proofErr w:type="spellStart"/>
+      <w:r>
+        <w:rPr>
+          <w:rFonts w:ascii="Arial" w:hAnsi="Arial" w:cs="Arial"/>
+          <w:sz w:val="28"/>
+          <w:szCs w:val="28"/>
+          <w:lang w:val="es-ES"/>
+        </w:rPr>
+        <w:t>reset</w:t>
+      </w:r>
+      <w:proofErr w:type="spellEnd"/>
+      <w:r>
+        <w:rPr>
+          <w:rFonts w:ascii="Arial" w:hAnsi="Arial" w:cs="Arial"/>
+          <w:sz w:val="28"/>
+          <w:szCs w:val="28"/>
+          <w:lang w:val="es-ES"/>
+        </w:rPr>
+        <w:t xml:space="preserve">, para hacer parada del motor fue necesario usar una de las salidas de </w:t>
+      </w:r>
+      <w:proofErr w:type="spellStart"/>
+      <w:r>
+        <w:rPr>
+          <w:rFonts w:ascii="Arial" w:hAnsi="Arial" w:cs="Arial"/>
+          <w:sz w:val="28"/>
+          <w:szCs w:val="28"/>
+          <w:lang w:val="es-ES"/>
+        </w:rPr>
+        <w:t>rele</w:t>
+      </w:r>
+      <w:proofErr w:type="spellEnd"/>
+      <w:r>
+        <w:rPr>
+          <w:rFonts w:ascii="Arial" w:hAnsi="Arial" w:cs="Arial"/>
+          <w:sz w:val="28"/>
+          <w:szCs w:val="28"/>
+          <w:lang w:val="es-ES"/>
+        </w:rPr>
+        <w:t xml:space="preserve"> para conectarlo y desconectarlo a tierra cuando se deseaba para el motor, lo malo de esto es que en el integrador del </w:t>
+      </w:r>
+      <w:proofErr w:type="spellStart"/>
+      <w:r>
+        <w:rPr>
+          <w:rFonts w:ascii="Arial" w:hAnsi="Arial" w:cs="Arial"/>
+          <w:sz w:val="28"/>
+          <w:szCs w:val="28"/>
+          <w:lang w:val="es-ES"/>
+        </w:rPr>
+        <w:t>pid</w:t>
+      </w:r>
+      <w:proofErr w:type="spellEnd"/>
+      <w:r>
+        <w:rPr>
+          <w:rFonts w:ascii="Arial" w:hAnsi="Arial" w:cs="Arial"/>
+          <w:sz w:val="28"/>
+          <w:szCs w:val="28"/>
+          <w:lang w:val="es-ES"/>
+        </w:rPr>
+        <w:t xml:space="preserve"> queda almacenado un valor diferente de 0 pero se dejó de esta manera ya que el objetivo es simplemente aprender el manejo de los bloques mas no implementar realmente el control.</w:t>
+      </w:r>
+    </w:p>
+    <w:p>
+      <w:pPr>
+        <w:jc w:val="both"/>
+        <w:rPr>
+          <w:rFonts w:ascii="Arial" w:hAnsi="Arial" w:cs="Arial"/>
+          <w:sz w:val="28"/>
+          <w:szCs w:val="28"/>
+          <w:lang w:val="es-ES"/>
+        </w:rPr>
+      </w:pPr>
+    </w:p>
+    <w:p>
+      <w:pPr>
+        <w:jc w:val="both"/>
+        <w:rPr>
+          <w:rFonts w:ascii="Arial" w:hAnsi="Arial" w:cs="Arial"/>
+          <w:sz w:val="28"/>
+          <w:szCs w:val="28"/>
+          <w:lang w:val="es-ES"/>
+        </w:rPr>
+      </w:pPr>
+    </w:p>
+    <w:p>
+      <w:pPr>
+        <w:jc w:val="both"/>
+        <w:rPr>
+          <w:rFonts w:ascii="Arial" w:hAnsi="Arial" w:cs="Arial"/>
+          <w:sz w:val="28"/>
+          <w:szCs w:val="28"/>
+          <w:lang w:val="es-ES"/>
+        </w:rPr>
+      </w:pPr>
+      <w:r>
+        <w:rPr>
+          <w:rFonts w:ascii="Arial" w:hAnsi="Arial" w:cs="Arial"/>
+          <w:sz w:val="28"/>
+          <w:szCs w:val="28"/>
+          <w:lang w:val="es-ES"/>
+        </w:rPr>
+        <w:t xml:space="preserve">Cuando se agrega el </w:t>
+      </w:r>
+      <w:proofErr w:type="spellStart"/>
+      <w:r>
+        <w:rPr>
+          <w:rFonts w:ascii="Arial" w:hAnsi="Arial" w:cs="Arial"/>
+          <w:sz w:val="28"/>
+          <w:szCs w:val="28"/>
+          <w:lang w:val="es-ES"/>
+        </w:rPr>
+        <w:t>pid</w:t>
+      </w:r>
+      <w:proofErr w:type="spellEnd"/>
+      <w:r>
+        <w:rPr>
+          <w:rFonts w:ascii="Arial" w:hAnsi="Arial" w:cs="Arial"/>
+          <w:sz w:val="28"/>
+          <w:szCs w:val="28"/>
+          <w:lang w:val="es-ES"/>
+        </w:rPr>
+        <w:t>, en el panel izquierdo en la carpeta objetos tecnológicos aparece una opción llamada puesta en marcha, que</w:t>
+      </w:r>
+      <w:r>
+        <w:rPr>
+          <w:rFonts w:ascii="Arial" w:hAnsi="Arial" w:cs="Arial"/>
+          <w:sz w:val="28"/>
+          <w:szCs w:val="28"/>
+          <w:lang w:val="es-ES"/>
+        </w:rPr>
+        <w:t xml:space="preserve"> permite visualizar el desempeño del controlador en tiempo real.</w:t>
+      </w:r>
+    </w:p>
+    <w:p>
+      <w:pPr>
+        <w:jc w:val="both"/>
+        <w:rPr>
+          <w:rFonts w:ascii="Arial" w:hAnsi="Arial" w:cs="Arial"/>
+          <w:sz w:val="28"/>
+          <w:szCs w:val="28"/>
+          <w:lang w:val="es-ES"/>
+        </w:rPr>
+      </w:pPr>
+    </w:p>
+    <w:p>
+      <w:pPr>
+        <w:jc w:val="both"/>
+        <w:rPr>
+          <w:rFonts w:ascii="Arial" w:hAnsi="Arial" w:cs="Arial"/>
+          <w:sz w:val="28"/>
+          <w:szCs w:val="28"/>
+          <w:lang w:val="es-ES"/>
+        </w:rPr>
+      </w:pPr>
+      <w:r>
+        <w:rPr>
+          <w:noProof/>
+          <w:lang w:eastAsia="es-CO"/>
+        </w:rPr>
+        <w:drawing>
+          <wp:inline distT="0" distB="0" distL="0" distR="0" wp14:anchorId="0BCB5F94" wp14:editId="4CAB0D75">
+            <wp:extent cx="5612130" cy="3156585"/>
+            <wp:effectExtent l="0" t="0" r="7620" b="5715"/>
+            <wp:docPr id="8" name="Imagen 8"/>
+            <wp:cNvGraphicFramePr>
+              <a:graphicFrameLocks xmlns:a="http://schemas.openxmlformats.org/drawingml/2006/main" noChangeAspect="1"/>
+            </wp:cNvGraphicFramePr>
+            <a:graphic xmlns:a="http://schemas.openxmlformats.org/drawingml/2006/main">
+              <a:graphicData uri="http://schemas.openxmlformats.org/drawingml/2006/picture">
+                <pic:pic xmlns:pic="http://schemas.openxmlformats.org/drawingml/2006/picture">
+                  <pic:nvPicPr>
+                    <pic:cNvPr id="1" name=""/>
+                    <pic:cNvPicPr/>
+                  </pic:nvPicPr>
+                  <pic:blipFill>
+                    <a:blip r:embed="rId10"/>
+                    <a:stretch>
+                      <a:fillRect/>
+                    </a:stretch>
+                  </pic:blipFill>
+                  <pic:spPr>
+                    <a:xfrm>
+                      <a:off x="0" y="0"/>
+                      <a:ext cx="5612130" cy="3156585"/>
+                    </a:xfrm>
+                    <a:prstGeom prst="rect">
+                      <a:avLst/>
+                    </a:prstGeom>
+                  </pic:spPr>
+                </pic:pic>
+              </a:graphicData>
+            </a:graphic>
+          </wp:inline>
+        </w:drawing>
+      </w:r>
+    </w:p>
+    <w:p>
+      <w:pPr>
+        <w:jc w:val="both"/>
+        <w:rPr>
+          <w:rFonts w:ascii="Arial" w:hAnsi="Arial" w:cs="Arial"/>
+          <w:sz w:val="28"/>
+          <w:szCs w:val="28"/>
+          <w:lang w:val="es-ES"/>
+        </w:rPr>
+      </w:pPr>
+    </w:p>
+    <w:p>
+      <w:pPr>
+        <w:jc w:val="both"/>
+        <w:rPr>
+          <w:rFonts w:ascii="Arial" w:hAnsi="Arial" w:cs="Arial"/>
+          <w:sz w:val="28"/>
+          <w:szCs w:val="28"/>
+          <w:lang w:val="es-ES"/>
+        </w:rPr>
+      </w:pPr>
+      <w:r>
+        <w:rPr>
+          <w:rFonts w:ascii="Arial" w:hAnsi="Arial" w:cs="Arial"/>
+          <w:sz w:val="28"/>
+          <w:szCs w:val="28"/>
+          <w:lang w:val="es-ES"/>
+        </w:rPr>
+        <w:t xml:space="preserve">En uno de los videos de siemens que se hace una demostración con el bloque de </w:t>
+      </w:r>
+      <w:proofErr w:type="spellStart"/>
+      <w:r>
+        <w:rPr>
+          <w:rFonts w:ascii="Arial" w:hAnsi="Arial" w:cs="Arial"/>
+          <w:sz w:val="28"/>
+          <w:szCs w:val="28"/>
+          <w:lang w:val="es-ES"/>
+        </w:rPr>
+        <w:t>pid</w:t>
+      </w:r>
+      <w:proofErr w:type="spellEnd"/>
+      <w:r>
+        <w:rPr>
+          <w:rFonts w:ascii="Arial" w:hAnsi="Arial" w:cs="Arial"/>
+          <w:sz w:val="28"/>
+          <w:szCs w:val="28"/>
+          <w:lang w:val="es-ES"/>
+        </w:rPr>
+        <w:t xml:space="preserve"> compact se muestra que la medición se ingresa en </w:t>
+      </w:r>
+      <w:proofErr w:type="spellStart"/>
+      <w:r>
+        <w:rPr>
+          <w:rFonts w:ascii="Arial" w:hAnsi="Arial" w:cs="Arial"/>
+          <w:sz w:val="28"/>
+          <w:szCs w:val="28"/>
+          <w:lang w:val="es-ES"/>
+        </w:rPr>
+        <w:t>input_PER</w:t>
+      </w:r>
+      <w:proofErr w:type="spellEnd"/>
+      <w:r>
+        <w:rPr>
+          <w:rFonts w:ascii="Arial" w:hAnsi="Arial" w:cs="Arial"/>
+          <w:sz w:val="28"/>
+          <w:szCs w:val="28"/>
+          <w:lang w:val="es-ES"/>
+        </w:rPr>
+        <w:t xml:space="preserve">. Pero aún no he determinado eso en detalle. En el botón azul del bloque de </w:t>
+      </w:r>
+      <w:proofErr w:type="spellStart"/>
+      <w:r>
+        <w:rPr>
+          <w:rFonts w:ascii="Arial" w:hAnsi="Arial" w:cs="Arial"/>
+          <w:sz w:val="28"/>
+          <w:szCs w:val="28"/>
+          <w:lang w:val="es-ES"/>
+        </w:rPr>
+        <w:t>pid</w:t>
+      </w:r>
+      <w:proofErr w:type="spellEnd"/>
+      <w:r>
+        <w:rPr>
+          <w:rFonts w:ascii="Arial" w:hAnsi="Arial" w:cs="Arial"/>
+          <w:sz w:val="28"/>
+          <w:szCs w:val="28"/>
+          <w:lang w:val="es-ES"/>
+        </w:rPr>
+        <w:t xml:space="preserve"> en el </w:t>
+      </w:r>
+      <w:proofErr w:type="spellStart"/>
+      <w:r>
+        <w:rPr>
+          <w:rFonts w:ascii="Arial" w:hAnsi="Arial" w:cs="Arial"/>
+          <w:sz w:val="28"/>
+          <w:szCs w:val="28"/>
+          <w:lang w:val="es-ES"/>
+        </w:rPr>
+        <w:t>ladder</w:t>
+      </w:r>
+      <w:proofErr w:type="spellEnd"/>
+      <w:r>
+        <w:rPr>
+          <w:rFonts w:ascii="Arial" w:hAnsi="Arial" w:cs="Arial"/>
+          <w:sz w:val="28"/>
+          <w:szCs w:val="28"/>
+          <w:lang w:val="es-ES"/>
+        </w:rPr>
+        <w:t xml:space="preserve"> se puede hace configuración de los parámetros.</w:t>
       </w:r>
       <w:bookmarkStart w:id="0" w:name="_GoBack"/>
       <w:bookmarkEnd w:id="0"/>
-      <w:r>
-        <w:rPr>
-          <w:rFonts w:ascii="Arial" w:hAnsi="Arial" w:cs="Arial"/>
-          <w:sz w:val="28"/>
-          <w:szCs w:val="28"/>
-          <w:lang w:val="es-ES"/>
-        </w:rPr>
-        <w:t>fue exitosa</w:t>
-      </w:r>
-    </w:p>
-    <w:p>
-      <w:pPr>
-        <w:jc w:val="both"/>
-        <w:rPr>
-          <w:rFonts w:ascii="Arial" w:hAnsi="Arial" w:cs="Arial"/>
-          <w:sz w:val="28"/>
-          <w:szCs w:val="28"/>
-          <w:lang w:val="es-ES"/>
-        </w:rPr>
-      </w:pPr>
-    </w:p>
-    <w:p>
-      <w:pPr>
-        <w:jc w:val="both"/>
-        <w:rPr>
-          <w:rFonts w:ascii="Arial" w:hAnsi="Arial" w:cs="Arial"/>
-          <w:sz w:val="28"/>
-          <w:szCs w:val="28"/>
-          <w:lang w:val="es-ES"/>
-        </w:rPr>
-      </w:pPr>
     </w:p>
     <w:sectPr>
       <w:pgSz w:w="12240" w:h="15840"/>

</xml_diff>

<commit_message>
se logro armar una red de comunicaciones con dos plc, se agrego al repo el proyecto correspondiente y se consigno parte de la informacion en el docu de word
</commit_message>
<xml_diff>
--- a/Bitacora.docx
+++ b/Bitacora.docx
@@ -1549,16 +1549,7 @@
           <w:szCs w:val="28"/>
           <w:lang w:val="es-ES"/>
         </w:rPr>
-        <w:t>, en el panel izquierdo en la carpeta objetos tecnológicos aparece una opción llamada puesta en marcha, que</w:t>
-      </w:r>
-      <w:r>
-        <w:rPr>
-          <w:rFonts w:ascii="Arial" w:hAnsi="Arial" w:cs="Arial"/>
-          <w:sz w:val="28"/>
-          <w:szCs w:val="28"/>
-          <w:lang w:val="es-ES"/>
-        </w:rPr>
-        <w:t xml:space="preserve"> permite visualizar el desempeño del controlador en tiempo real.</w:t>
+        <w:t>, en el panel izquierdo en la carpeta objetos tecnológicos aparece una opción llamada puesta en marcha, que permite visualizar el desempeño del controlador en tiempo real.</w:t>
       </w:r>
     </w:p>
     <w:p>
@@ -1733,6 +1724,572 @@
           <w:lang w:val="es-ES"/>
         </w:rPr>
         <w:t xml:space="preserve"> se puede hace configuración de los parámetros.</w:t>
+      </w:r>
+    </w:p>
+    <w:p>
+      <w:pPr>
+        <w:jc w:val="both"/>
+        <w:rPr>
+          <w:rFonts w:ascii="Arial" w:hAnsi="Arial" w:cs="Arial"/>
+          <w:sz w:val="28"/>
+          <w:szCs w:val="28"/>
+          <w:lang w:val="es-ES"/>
+        </w:rPr>
+      </w:pPr>
+    </w:p>
+    <w:p>
+      <w:pPr>
+        <w:jc w:val="both"/>
+        <w:rPr>
+          <w:rFonts w:ascii="Arial" w:hAnsi="Arial" w:cs="Arial"/>
+          <w:sz w:val="28"/>
+          <w:szCs w:val="28"/>
+          <w:lang w:val="es-ES"/>
+        </w:rPr>
+      </w:pPr>
+    </w:p>
+    <w:p>
+      <w:pPr>
+        <w:jc w:val="both"/>
+        <w:rPr>
+          <w:rFonts w:ascii="Arial" w:hAnsi="Arial" w:cs="Arial"/>
+          <w:sz w:val="28"/>
+          <w:szCs w:val="28"/>
+          <w:lang w:val="es-ES"/>
+        </w:rPr>
+      </w:pPr>
+      <w:r>
+        <w:rPr>
+          <w:rFonts w:ascii="Arial" w:hAnsi="Arial" w:cs="Arial"/>
+          <w:sz w:val="28"/>
+          <w:szCs w:val="28"/>
+          <w:lang w:val="es-ES"/>
+        </w:rPr>
+        <w:t xml:space="preserve">Hoy se logró exitosamente armar una red de </w:t>
+      </w:r>
+      <w:proofErr w:type="spellStart"/>
+      <w:r>
+        <w:rPr>
+          <w:rFonts w:ascii="Arial" w:hAnsi="Arial" w:cs="Arial"/>
+          <w:sz w:val="28"/>
+          <w:szCs w:val="28"/>
+          <w:lang w:val="es-ES"/>
+        </w:rPr>
+        <w:t>plc</w:t>
+      </w:r>
+      <w:proofErr w:type="spellEnd"/>
+      <w:r>
+        <w:rPr>
+          <w:rFonts w:ascii="Arial" w:hAnsi="Arial" w:cs="Arial"/>
+          <w:sz w:val="28"/>
+          <w:szCs w:val="28"/>
+          <w:lang w:val="es-ES"/>
+        </w:rPr>
+        <w:t xml:space="preserve">. En accesos online se configuran las direcciones IP de cada PLC y luego en la sección de dispositivos y redes se agregan los N </w:t>
+      </w:r>
+      <w:proofErr w:type="spellStart"/>
+      <w:r>
+        <w:rPr>
+          <w:rFonts w:ascii="Arial" w:hAnsi="Arial" w:cs="Arial"/>
+          <w:sz w:val="28"/>
+          <w:szCs w:val="28"/>
+          <w:lang w:val="es-ES"/>
+        </w:rPr>
+        <w:t>plcs</w:t>
+      </w:r>
+      <w:proofErr w:type="spellEnd"/>
+      <w:r>
+        <w:rPr>
+          <w:rFonts w:ascii="Arial" w:hAnsi="Arial" w:cs="Arial"/>
+          <w:sz w:val="28"/>
+          <w:szCs w:val="28"/>
+          <w:lang w:val="es-ES"/>
+        </w:rPr>
+        <w:t xml:space="preserve"> y luego en la pestaña de generales en la sección de </w:t>
+      </w:r>
+      <w:proofErr w:type="spellStart"/>
+      <w:r>
+        <w:rPr>
+          <w:rFonts w:ascii="Arial" w:hAnsi="Arial" w:cs="Arial"/>
+          <w:sz w:val="28"/>
+          <w:szCs w:val="28"/>
+          <w:lang w:val="es-ES"/>
+        </w:rPr>
+        <w:t>profibus</w:t>
+      </w:r>
+      <w:proofErr w:type="spellEnd"/>
+      <w:r>
+        <w:rPr>
+          <w:rFonts w:ascii="Arial" w:hAnsi="Arial" w:cs="Arial"/>
+          <w:sz w:val="28"/>
+          <w:szCs w:val="28"/>
+          <w:lang w:val="es-ES"/>
+        </w:rPr>
+        <w:t xml:space="preserve"> se configura también dirección </w:t>
+      </w:r>
+      <w:proofErr w:type="spellStart"/>
+      <w:r>
+        <w:rPr>
+          <w:rFonts w:ascii="Arial" w:hAnsi="Arial" w:cs="Arial"/>
+          <w:sz w:val="28"/>
+          <w:szCs w:val="28"/>
+          <w:lang w:val="es-ES"/>
+        </w:rPr>
+        <w:t>ip</w:t>
+      </w:r>
+      <w:proofErr w:type="spellEnd"/>
+      <w:r>
+        <w:rPr>
+          <w:rFonts w:ascii="Arial" w:hAnsi="Arial" w:cs="Arial"/>
+          <w:sz w:val="28"/>
+          <w:szCs w:val="28"/>
+          <w:lang w:val="es-ES"/>
+        </w:rPr>
+        <w:t xml:space="preserve"> y el nombre de </w:t>
+      </w:r>
+      <w:proofErr w:type="spellStart"/>
+      <w:r>
+        <w:rPr>
+          <w:rFonts w:ascii="Arial" w:hAnsi="Arial" w:cs="Arial"/>
+          <w:sz w:val="28"/>
+          <w:szCs w:val="28"/>
+          <w:lang w:val="es-ES"/>
+        </w:rPr>
+        <w:t>dispóstivo</w:t>
+      </w:r>
+      <w:proofErr w:type="spellEnd"/>
+      <w:r>
+        <w:rPr>
+          <w:rFonts w:ascii="Arial" w:hAnsi="Arial" w:cs="Arial"/>
+          <w:sz w:val="28"/>
+          <w:szCs w:val="28"/>
+          <w:lang w:val="es-ES"/>
+        </w:rPr>
+        <w:t xml:space="preserve">. En la sección de </w:t>
+      </w:r>
+      <w:proofErr w:type="spellStart"/>
+      <w:r>
+        <w:rPr>
+          <w:rFonts w:ascii="Arial" w:hAnsi="Arial" w:cs="Arial"/>
+          <w:sz w:val="28"/>
+          <w:szCs w:val="28"/>
+          <w:lang w:val="es-ES"/>
+        </w:rPr>
+        <w:t>amrcas</w:t>
+      </w:r>
+      <w:proofErr w:type="spellEnd"/>
+      <w:r>
+        <w:rPr>
+          <w:rFonts w:ascii="Arial" w:hAnsi="Arial" w:cs="Arial"/>
+          <w:sz w:val="28"/>
+          <w:szCs w:val="28"/>
+          <w:lang w:val="es-ES"/>
+        </w:rPr>
+        <w:t xml:space="preserve"> de ciclo es muy importante chulear la casilla relacionada con ciclo y se le asigna un </w:t>
+      </w:r>
+      <w:r>
+        <w:rPr>
+          <w:rFonts w:ascii="Arial" w:hAnsi="Arial" w:cs="Arial"/>
+          <w:sz w:val="28"/>
+          <w:szCs w:val="28"/>
+          <w:lang w:val="es-ES"/>
+        </w:rPr>
+        <w:lastRenderedPageBreak/>
+        <w:t xml:space="preserve">espacio un </w:t>
+      </w:r>
+      <w:proofErr w:type="spellStart"/>
+      <w:proofErr w:type="gramStart"/>
+      <w:r>
+        <w:rPr>
+          <w:rFonts w:ascii="Arial" w:hAnsi="Arial" w:cs="Arial"/>
+          <w:sz w:val="28"/>
+          <w:szCs w:val="28"/>
+          <w:lang w:val="es-ES"/>
+        </w:rPr>
+        <w:t>numero</w:t>
+      </w:r>
+      <w:proofErr w:type="spellEnd"/>
+      <w:proofErr w:type="gramEnd"/>
+      <w:r>
+        <w:rPr>
+          <w:rFonts w:ascii="Arial" w:hAnsi="Arial" w:cs="Arial"/>
+          <w:sz w:val="28"/>
+          <w:szCs w:val="28"/>
+          <w:lang w:val="es-ES"/>
+        </w:rPr>
+        <w:t>, en el ejemplo es 100. La señal cíclica para hacer la comunicación será m100.0 “</w:t>
+      </w:r>
+      <w:proofErr w:type="spellStart"/>
+      <w:r>
+        <w:rPr>
+          <w:rFonts w:ascii="Arial" w:hAnsi="Arial" w:cs="Arial"/>
+          <w:sz w:val="28"/>
+          <w:szCs w:val="28"/>
+          <w:lang w:val="es-ES"/>
+        </w:rPr>
+        <w:t>clock</w:t>
+      </w:r>
+      <w:proofErr w:type="spellEnd"/>
+      <w:r>
+        <w:rPr>
+          <w:rFonts w:ascii="Arial" w:hAnsi="Arial" w:cs="Arial"/>
+          <w:sz w:val="28"/>
+          <w:szCs w:val="28"/>
+          <w:lang w:val="es-ES"/>
+        </w:rPr>
+        <w:t xml:space="preserve"> 10Hz”. Luego en el </w:t>
+      </w:r>
+      <w:proofErr w:type="spellStart"/>
+      <w:r>
+        <w:rPr>
+          <w:rFonts w:ascii="Arial" w:hAnsi="Arial" w:cs="Arial"/>
+          <w:sz w:val="28"/>
+          <w:szCs w:val="28"/>
+          <w:lang w:val="es-ES"/>
+        </w:rPr>
+        <w:t>ladder</w:t>
+      </w:r>
+      <w:proofErr w:type="spellEnd"/>
+      <w:r>
+        <w:rPr>
+          <w:rFonts w:ascii="Arial" w:hAnsi="Arial" w:cs="Arial"/>
+          <w:sz w:val="28"/>
+          <w:szCs w:val="28"/>
+          <w:lang w:val="es-ES"/>
+        </w:rPr>
+        <w:t xml:space="preserve"> </w:t>
+      </w:r>
+      <w:proofErr w:type="spellStart"/>
+      <w:r>
+        <w:rPr>
+          <w:rFonts w:ascii="Arial" w:hAnsi="Arial" w:cs="Arial"/>
+          <w:sz w:val="28"/>
+          <w:szCs w:val="28"/>
+          <w:lang w:val="es-ES"/>
+        </w:rPr>
+        <w:t>main</w:t>
+      </w:r>
+      <w:proofErr w:type="spellEnd"/>
+      <w:r>
+        <w:rPr>
+          <w:rFonts w:ascii="Arial" w:hAnsi="Arial" w:cs="Arial"/>
+          <w:sz w:val="28"/>
+          <w:szCs w:val="28"/>
+          <w:lang w:val="es-ES"/>
+        </w:rPr>
+        <w:t xml:space="preserve"> se agrega un bloque </w:t>
+      </w:r>
+      <w:proofErr w:type="spellStart"/>
+      <w:r>
+        <w:rPr>
+          <w:rFonts w:ascii="Arial" w:hAnsi="Arial" w:cs="Arial"/>
+          <w:sz w:val="28"/>
+          <w:szCs w:val="28"/>
+          <w:lang w:val="es-ES"/>
+        </w:rPr>
+        <w:t>tsend</w:t>
+      </w:r>
+      <w:proofErr w:type="spellEnd"/>
+      <w:r>
+        <w:rPr>
+          <w:rFonts w:ascii="Arial" w:hAnsi="Arial" w:cs="Arial"/>
+          <w:sz w:val="28"/>
+          <w:szCs w:val="28"/>
+          <w:lang w:val="es-ES"/>
+        </w:rPr>
+        <w:t xml:space="preserve"> y en el otro </w:t>
+      </w:r>
+      <w:proofErr w:type="spellStart"/>
+      <w:r>
+        <w:rPr>
+          <w:rFonts w:ascii="Arial" w:hAnsi="Arial" w:cs="Arial"/>
+          <w:sz w:val="28"/>
+          <w:szCs w:val="28"/>
+          <w:lang w:val="es-ES"/>
+        </w:rPr>
+        <w:t>plc</w:t>
+      </w:r>
+      <w:proofErr w:type="spellEnd"/>
+      <w:r>
+        <w:rPr>
+          <w:rFonts w:ascii="Arial" w:hAnsi="Arial" w:cs="Arial"/>
+          <w:sz w:val="28"/>
+          <w:szCs w:val="28"/>
+          <w:lang w:val="es-ES"/>
+        </w:rPr>
+        <w:t xml:space="preserve"> un </w:t>
+      </w:r>
+      <w:proofErr w:type="spellStart"/>
+      <w:r>
+        <w:rPr>
+          <w:rFonts w:ascii="Arial" w:hAnsi="Arial" w:cs="Arial"/>
+          <w:sz w:val="28"/>
+          <w:szCs w:val="28"/>
+          <w:lang w:val="es-ES"/>
+        </w:rPr>
+        <w:t>receive</w:t>
+      </w:r>
+      <w:proofErr w:type="spellEnd"/>
+      <w:r>
+        <w:rPr>
+          <w:rFonts w:ascii="Arial" w:hAnsi="Arial" w:cs="Arial"/>
+          <w:sz w:val="28"/>
+          <w:szCs w:val="28"/>
+          <w:lang w:val="es-ES"/>
+        </w:rPr>
+        <w:t xml:space="preserve"> y se debe manda un byte </w:t>
+      </w:r>
+      <w:proofErr w:type="spellStart"/>
+      <w:r>
+        <w:rPr>
+          <w:rFonts w:ascii="Arial" w:hAnsi="Arial" w:cs="Arial"/>
+          <w:sz w:val="28"/>
+          <w:szCs w:val="28"/>
+          <w:lang w:val="es-ES"/>
+        </w:rPr>
+        <w:t>probe</w:t>
+      </w:r>
+      <w:proofErr w:type="spellEnd"/>
+      <w:r>
+        <w:rPr>
+          <w:rFonts w:ascii="Arial" w:hAnsi="Arial" w:cs="Arial"/>
+          <w:sz w:val="28"/>
+          <w:szCs w:val="28"/>
+          <w:lang w:val="es-ES"/>
+        </w:rPr>
+        <w:t xml:space="preserve"> enviando un bit y no </w:t>
+      </w:r>
+      <w:proofErr w:type="spellStart"/>
+      <w:r>
+        <w:rPr>
+          <w:rFonts w:ascii="Arial" w:hAnsi="Arial" w:cs="Arial"/>
+          <w:sz w:val="28"/>
+          <w:szCs w:val="28"/>
+          <w:lang w:val="es-ES"/>
+        </w:rPr>
+        <w:t>fucniono</w:t>
+      </w:r>
+      <w:proofErr w:type="spellEnd"/>
+      <w:r>
+        <w:rPr>
+          <w:rFonts w:ascii="Arial" w:hAnsi="Arial" w:cs="Arial"/>
+          <w:sz w:val="28"/>
+          <w:szCs w:val="28"/>
+          <w:lang w:val="es-ES"/>
+        </w:rPr>
+        <w:t>.</w:t>
+      </w:r>
+    </w:p>
+    <w:p>
+      <w:pPr>
+        <w:jc w:val="both"/>
+        <w:rPr>
+          <w:rFonts w:ascii="Arial" w:hAnsi="Arial" w:cs="Arial"/>
+          <w:sz w:val="28"/>
+          <w:szCs w:val="28"/>
+          <w:lang w:val="es-ES"/>
+        </w:rPr>
+      </w:pPr>
+    </w:p>
+    <w:p>
+      <w:pPr>
+        <w:jc w:val="both"/>
+        <w:rPr>
+          <w:rFonts w:ascii="Arial" w:hAnsi="Arial" w:cs="Arial"/>
+          <w:sz w:val="28"/>
+          <w:szCs w:val="28"/>
+          <w:lang w:val="es-ES"/>
+        </w:rPr>
+      </w:pPr>
+      <w:r>
+        <w:rPr>
+          <w:noProof/>
+          <w:lang w:eastAsia="es-CO"/>
+        </w:rPr>
+        <w:drawing>
+          <wp:inline distT="0" distB="0" distL="0" distR="0" wp14:anchorId="10A46109" wp14:editId="68062862">
+            <wp:extent cx="5612130" cy="3156585"/>
+            <wp:effectExtent l="0" t="0" r="7620" b="5715"/>
+            <wp:docPr id="7" name="Imagen 7"/>
+            <wp:cNvGraphicFramePr>
+              <a:graphicFrameLocks xmlns:a="http://schemas.openxmlformats.org/drawingml/2006/main" noChangeAspect="1"/>
+            </wp:cNvGraphicFramePr>
+            <a:graphic xmlns:a="http://schemas.openxmlformats.org/drawingml/2006/main">
+              <a:graphicData uri="http://schemas.openxmlformats.org/drawingml/2006/picture">
+                <pic:pic xmlns:pic="http://schemas.openxmlformats.org/drawingml/2006/picture">
+                  <pic:nvPicPr>
+                    <pic:cNvPr id="1" name=""/>
+                    <pic:cNvPicPr/>
+                  </pic:nvPicPr>
+                  <pic:blipFill>
+                    <a:blip r:embed="rId11"/>
+                    <a:stretch>
+                      <a:fillRect/>
+                    </a:stretch>
+                  </pic:blipFill>
+                  <pic:spPr>
+                    <a:xfrm>
+                      <a:off x="0" y="0"/>
+                      <a:ext cx="5612130" cy="3156585"/>
+                    </a:xfrm>
+                    <a:prstGeom prst="rect">
+                      <a:avLst/>
+                    </a:prstGeom>
+                  </pic:spPr>
+                </pic:pic>
+              </a:graphicData>
+            </a:graphic>
+          </wp:inline>
+        </w:drawing>
+      </w:r>
+    </w:p>
+    <w:p>
+      <w:pPr>
+        <w:jc w:val="both"/>
+        <w:rPr>
+          <w:rFonts w:ascii="Arial" w:hAnsi="Arial" w:cs="Arial"/>
+          <w:sz w:val="28"/>
+          <w:szCs w:val="28"/>
+          <w:lang w:val="es-ES"/>
+        </w:rPr>
+      </w:pPr>
+    </w:p>
+    <w:p>
+      <w:pPr>
+        <w:jc w:val="both"/>
+        <w:rPr>
+          <w:rFonts w:ascii="Arial" w:hAnsi="Arial" w:cs="Arial"/>
+          <w:sz w:val="28"/>
+          <w:szCs w:val="28"/>
+          <w:lang w:val="es-ES"/>
+        </w:rPr>
+      </w:pPr>
+    </w:p>
+    <w:p>
+      <w:pPr>
+        <w:jc w:val="both"/>
+        <w:rPr>
+          <w:rFonts w:ascii="Arial" w:hAnsi="Arial" w:cs="Arial"/>
+          <w:sz w:val="28"/>
+          <w:szCs w:val="28"/>
+          <w:lang w:val="es-ES"/>
+        </w:rPr>
+      </w:pPr>
+      <w:r>
+        <w:rPr>
+          <w:noProof/>
+          <w:lang w:eastAsia="es-CO"/>
+        </w:rPr>
+        <w:lastRenderedPageBreak/>
+        <w:drawing>
+          <wp:inline distT="0" distB="0" distL="0" distR="0" wp14:anchorId="52C8188B" wp14:editId="5A4730F5">
+            <wp:extent cx="5612130" cy="3156585"/>
+            <wp:effectExtent l="0" t="0" r="7620" b="5715"/>
+            <wp:docPr id="9" name="Imagen 9"/>
+            <wp:cNvGraphicFramePr>
+              <a:graphicFrameLocks xmlns:a="http://schemas.openxmlformats.org/drawingml/2006/main" noChangeAspect="1"/>
+            </wp:cNvGraphicFramePr>
+            <a:graphic xmlns:a="http://schemas.openxmlformats.org/drawingml/2006/main">
+              <a:graphicData uri="http://schemas.openxmlformats.org/drawingml/2006/picture">
+                <pic:pic xmlns:pic="http://schemas.openxmlformats.org/drawingml/2006/picture">
+                  <pic:nvPicPr>
+                    <pic:cNvPr id="1" name=""/>
+                    <pic:cNvPicPr/>
+                  </pic:nvPicPr>
+                  <pic:blipFill>
+                    <a:blip r:embed="rId12"/>
+                    <a:stretch>
+                      <a:fillRect/>
+                    </a:stretch>
+                  </pic:blipFill>
+                  <pic:spPr>
+                    <a:xfrm>
+                      <a:off x="0" y="0"/>
+                      <a:ext cx="5612130" cy="3156585"/>
+                    </a:xfrm>
+                    <a:prstGeom prst="rect">
+                      <a:avLst/>
+                    </a:prstGeom>
+                  </pic:spPr>
+                </pic:pic>
+              </a:graphicData>
+            </a:graphic>
+          </wp:inline>
+        </w:drawing>
+      </w:r>
+    </w:p>
+    <w:p>
+      <w:pPr>
+        <w:jc w:val="both"/>
+        <w:rPr>
+          <w:rFonts w:ascii="Arial" w:hAnsi="Arial" w:cs="Arial"/>
+          <w:sz w:val="28"/>
+          <w:szCs w:val="28"/>
+          <w:lang w:val="es-ES"/>
+        </w:rPr>
+      </w:pPr>
+    </w:p>
+    <w:p>
+      <w:pPr>
+        <w:jc w:val="both"/>
+        <w:rPr>
+          <w:rFonts w:ascii="Arial" w:hAnsi="Arial" w:cs="Arial"/>
+          <w:sz w:val="28"/>
+          <w:szCs w:val="28"/>
+          <w:lang w:val="es-ES"/>
+        </w:rPr>
+      </w:pPr>
+    </w:p>
+    <w:p>
+      <w:pPr>
+        <w:jc w:val="both"/>
+        <w:rPr>
+          <w:rFonts w:ascii="Arial" w:hAnsi="Arial" w:cs="Arial"/>
+          <w:sz w:val="28"/>
+          <w:szCs w:val="28"/>
+          <w:lang w:val="es-ES"/>
+        </w:rPr>
+      </w:pPr>
+      <w:r>
+        <w:rPr>
+          <w:noProof/>
+          <w:lang w:eastAsia="es-CO"/>
+        </w:rPr>
+        <w:drawing>
+          <wp:inline distT="0" distB="0" distL="0" distR="0" wp14:anchorId="5B53C60C" wp14:editId="5EBB0A7A">
+            <wp:extent cx="5612130" cy="3156585"/>
+            <wp:effectExtent l="0" t="0" r="7620" b="5715"/>
+            <wp:docPr id="10" name="Imagen 10"/>
+            <wp:cNvGraphicFramePr>
+              <a:graphicFrameLocks xmlns:a="http://schemas.openxmlformats.org/drawingml/2006/main" noChangeAspect="1"/>
+            </wp:cNvGraphicFramePr>
+            <a:graphic xmlns:a="http://schemas.openxmlformats.org/drawingml/2006/main">
+              <a:graphicData uri="http://schemas.openxmlformats.org/drawingml/2006/picture">
+                <pic:pic xmlns:pic="http://schemas.openxmlformats.org/drawingml/2006/picture">
+                  <pic:nvPicPr>
+                    <pic:cNvPr id="1" name=""/>
+                    <pic:cNvPicPr/>
+                  </pic:nvPicPr>
+                  <pic:blipFill>
+                    <a:blip r:embed="rId13"/>
+                    <a:stretch>
+                      <a:fillRect/>
+                    </a:stretch>
+                  </pic:blipFill>
+                  <pic:spPr>
+                    <a:xfrm>
+                      <a:off x="0" y="0"/>
+                      <a:ext cx="5612130" cy="3156585"/>
+                    </a:xfrm>
+                    <a:prstGeom prst="rect">
+                      <a:avLst/>
+                    </a:prstGeom>
+                  </pic:spPr>
+                </pic:pic>
+              </a:graphicData>
+            </a:graphic>
+          </wp:inline>
+        </w:drawing>
       </w:r>
       <w:bookmarkStart w:id="0" w:name="_GoBack"/>
       <w:bookmarkEnd w:id="0"/>

</xml_diff>

<commit_message>
se termino la practica de profinet y debo agregar la practica con el variador de velocidad
</commit_message>
<xml_diff>
--- a/Bitacora.docx
+++ b/Bitacora.docx
@@ -1897,19 +1897,17 @@
         <w:lastRenderedPageBreak/>
         <w:t xml:space="preserve">espacio un </w:t>
       </w:r>
-      <w:proofErr w:type="spellStart"/>
-      <w:proofErr w:type="gramStart"/>
-      <w:r>
-        <w:rPr>
-          <w:rFonts w:ascii="Arial" w:hAnsi="Arial" w:cs="Arial"/>
-          <w:sz w:val="28"/>
-          <w:szCs w:val="28"/>
-          <w:lang w:val="es-ES"/>
-        </w:rPr>
-        <w:t>numero</w:t>
-      </w:r>
-      <w:proofErr w:type="spellEnd"/>
-      <w:proofErr w:type="gramEnd"/>
+      <w:r>
+        <w:rPr>
+          <w:rFonts w:ascii="Arial" w:hAnsi="Arial" w:cs="Arial"/>
+          <w:sz w:val="28"/>
+          <w:szCs w:val="28"/>
+          <w:lang w:val="es-ES"/>
+        </w:rPr>
+        <w:t>número</w:t>
+      </w:r>
+      <w:bookmarkStart w:id="0" w:name="_GoBack"/>
+      <w:bookmarkEnd w:id="0"/>
       <w:r>
         <w:rPr>
           <w:rFonts w:ascii="Arial" w:hAnsi="Arial" w:cs="Arial"/>
@@ -2291,8 +2289,6 @@
           </wp:inline>
         </w:drawing>
       </w:r>
-      <w:bookmarkStart w:id="0" w:name="_GoBack"/>
-      <w:bookmarkEnd w:id="0"/>
     </w:p>
     <w:sectPr>
       <w:pgSz w:w="12240" w:h="15840"/>

</xml_diff>